<commit_message>
feat: :sparkles: add pdf file
</commit_message>
<xml_diff>
--- a/Accounting/Project/Inform_Project.docx
+++ b/Accounting/Project/Inform_Project.docx
@@ -188,6 +188,7 @@
       <w:pPr>
         <w:pStyle w:val="4"/>
         <w:numPr>
+          <w:ilvl w:val="0"/>
           <w:numId w:val="0"/>
         </w:numPr>
         <w:bidi w:val="0"/>
@@ -217,6 +218,7 @@
       <w:pPr>
         <w:pStyle w:val="4"/>
         <w:numPr>
+          <w:ilvl w:val="0"/>
           <w:numId w:val="0"/>
         </w:numPr>
         <w:bidi w:val="0"/>
@@ -453,143 +455,1083 @@
           <w:lang w:val="es-MX"/>
         </w:rPr>
       </w:pPr>
-      <w:r>
-        <w:rPr>
-          <w:rFonts w:hint="default"/>
-          <w:lang w:val="es-MX"/>
-        </w:rPr>
-        <w:t>Explicación detallada de cómo se desarrolló el código en R para la proyección de ingresos por ventas.</w:t>
-      </w:r>
-    </w:p>
-    <w:p>
-      <w:pPr>
-        <w:rPr>
-          <w:rFonts w:hint="default"/>
-          <w:lang w:val="es-MX"/>
-        </w:rPr>
-      </w:pPr>
-      <w:r>
-        <w:rPr>
-          <w:rFonts w:hint="default"/>
-          <w:lang w:val="es-MX"/>
-        </w:rPr>
-        <w:t xml:space="preserve"> Función de cada grupo de líneas de código, explicando su relevancia en el proceso de proyección.</w:t>
-      </w:r>
-    </w:p>
-    <w:p>
-      <w:pPr>
-        <w:rPr>
-          <w:rFonts w:hint="default"/>
-          <w:lang w:val="es-MX"/>
-        </w:rPr>
-      </w:pPr>
-    </w:p>
-    <w:p>
-      <w:pPr>
-        <w:rPr>
-          <w:rFonts w:hint="default"/>
-          <w:lang w:val="es-MX"/>
-        </w:rPr>
-      </w:pPr>
-      <w:r>
-        <w:rPr>
-          <w:rFonts w:hint="default"/>
-          <w:lang w:val="es-MX"/>
-        </w:rPr>
-        <w:t xml:space="preserve">- Crear un Entorno Virtual en R </w:t>
-      </w:r>
-    </w:p>
-    <w:p>
-      <w:pPr>
-        <w:rPr>
-          <w:rFonts w:hint="default"/>
-          <w:lang w:val="es-MX"/>
-        </w:rPr>
-      </w:pPr>
-      <w:r>
-        <w:rPr>
-          <w:rFonts w:hint="default"/>
-          <w:lang w:val="es-MX"/>
-        </w:rPr>
-        <w:t xml:space="preserve">- Instalar R en mi sistema  </w:t>
-      </w:r>
-    </w:p>
-    <w:p>
-      <w:pPr>
-        <w:rPr>
-          <w:rFonts w:hint="default"/>
-          <w:lang w:val="es-MX"/>
-        </w:rPr>
-      </w:pPr>
-      <w:r>
-        <w:rPr>
-          <w:rFonts w:hint="default"/>
-          <w:lang w:val="es-MX"/>
-        </w:rPr>
-        <w:t>- Cree un entorno virtual en R usando</w:t>
-      </w:r>
-    </w:p>
-    <w:p>
-      <w:pPr>
-        <w:rPr>
-          <w:rFonts w:hint="default"/>
-          <w:lang w:val="es-MX"/>
-        </w:rPr>
-      </w:pPr>
-      <w:r>
-        <w:rPr>
-          <w:rFonts w:hint="default"/>
-          <w:lang w:val="es-MX"/>
-        </w:rPr>
-        <w:t>- Realice la arquitectura del proyecto.</w:t>
-      </w:r>
-    </w:p>
-    <w:p>
-      <w:pPr>
-        <w:rPr>
-          <w:rFonts w:hint="default"/>
-          <w:lang w:val="es-MX"/>
-        </w:rPr>
-      </w:pPr>
-      <w:r>
-        <w:rPr>
-          <w:rFonts w:hint="default"/>
-          <w:lang w:val="es-MX"/>
-        </w:rPr>
-        <w:t>- Recuperamos los datos del pdf a json</w:t>
-      </w:r>
-    </w:p>
-    <w:p>
-      <w:pPr>
-        <w:rPr>
-          <w:rFonts w:hint="default"/>
-          <w:lang w:val="es-MX"/>
-        </w:rPr>
-      </w:pPr>
-      <w:r>
-        <w:rPr>
-          <w:rFonts w:hint="default"/>
-          <w:lang w:val="es-MX"/>
-        </w:rPr>
-        <w:t>- Realizar calculo con alguna formula regresion lineal</w:t>
-      </w:r>
-    </w:p>
-    <w:p>
-      <w:pPr>
-        <w:rPr>
-          <w:rFonts w:hint="default"/>
-          <w:lang w:val="es-MX"/>
-        </w:rPr>
-      </w:pPr>
-      <w:r>
-        <w:rPr>
-          <w:rFonts w:hint="default"/>
-          <w:lang w:val="es-MX"/>
-        </w:rPr>
-        <w:t xml:space="preserve">- Creacion de graficos en R </w:t>
-      </w:r>
-      <w:bookmarkStart w:id="0" w:name="_GoBack"/>
-      <w:bookmarkEnd w:id="0"/>
+    </w:p>
+    <w:p>
+      <w:pPr>
+        <w:rPr>
+          <w:rFonts w:hint="default"/>
+          <w:lang w:val="es-MX"/>
+        </w:rPr>
+      </w:pPr>
+      <w:r>
+        <w:rPr>
+          <w:rFonts w:hint="default"/>
+          <w:lang w:val="es-MX"/>
+        </w:rPr>
+        <w:t>El objetivo de este proyecto es desarrollar un proceso en R para proyectar los ingresos por ventas (mayoristas y/o minoristas) de la empresa ficticia "nombre inventado por ti". El procedimiento se realizará paso a paso utilizando la base de datos original en Excel proporcionada por la empresa, aplicando técnicas de análisis y modelado de datos para obtener una proyección precisa y detallada de los ingresos por ventas futuros.</w:t>
+      </w:r>
+    </w:p>
+    <w:p>
+      <w:pPr>
+        <w:rPr>
+          <w:rFonts w:hint="default"/>
+          <w:lang w:val="es-MX"/>
+        </w:rPr>
+      </w:pPr>
+    </w:p>
+    <w:p>
+      <w:pPr>
+        <w:numPr>
+          <w:ilvl w:val="0"/>
+          <w:numId w:val="1"/>
+        </w:numPr>
+        <w:ind w:left="420" w:leftChars="0" w:hanging="420" w:firstLineChars="0"/>
+        <w:rPr>
+          <w:rFonts w:hint="default"/>
+          <w:lang w:val="es-MX"/>
+        </w:rPr>
+      </w:pPr>
+      <w:r>
+        <w:rPr>
+          <w:rFonts w:hint="default"/>
+          <w:lang w:val="es-MX"/>
+        </w:rPr>
+        <w:t xml:space="preserve">Instalación de R en el sistema </w:t>
+      </w:r>
+    </w:p>
+    <w:p>
+      <w:pPr>
+        <w:numPr>
+          <w:numId w:val="0"/>
+        </w:numPr>
+        <w:ind w:leftChars="0"/>
+        <w:rPr>
+          <w:rFonts w:hint="default"/>
+          <w:lang w:val="es-MX"/>
+        </w:rPr>
+      </w:pPr>
+    </w:p>
+    <w:p>
+      <w:pPr>
+        <w:jc w:val="distribute"/>
+      </w:pPr>
+      <w:r>
+        <w:drawing>
+          <wp:inline distT="0" distB="0" distL="114300" distR="114300">
+            <wp:extent cx="3412490" cy="1071880"/>
+            <wp:effectExtent l="0" t="0" r="1270" b="10160"/>
+            <wp:docPr id="2" name="Imagen 1"/>
+            <wp:cNvGraphicFramePr>
+              <a:graphicFrameLocks xmlns:a="http://schemas.openxmlformats.org/drawingml/2006/main" noChangeAspect="1"/>
+            </wp:cNvGraphicFramePr>
+            <a:graphic xmlns:a="http://schemas.openxmlformats.org/drawingml/2006/main">
+              <a:graphicData uri="http://schemas.openxmlformats.org/drawingml/2006/picture">
+                <pic:pic xmlns:pic="http://schemas.openxmlformats.org/drawingml/2006/picture">
+                  <pic:nvPicPr>
+                    <pic:cNvPr id="2" name="Imagen 1"/>
+                    <pic:cNvPicPr>
+                      <a:picLocks noChangeAspect="1"/>
+                    </pic:cNvPicPr>
+                  </pic:nvPicPr>
+                  <pic:blipFill>
+                    <a:blip r:embed="rId6"/>
+                    <a:stretch>
+                      <a:fillRect/>
+                    </a:stretch>
+                  </pic:blipFill>
+                  <pic:spPr>
+                    <a:xfrm>
+                      <a:off x="0" y="0"/>
+                      <a:ext cx="3412490" cy="1071880"/>
+                    </a:xfrm>
+                    <a:prstGeom prst="rect">
+                      <a:avLst/>
+                    </a:prstGeom>
+                    <a:noFill/>
+                    <a:ln>
+                      <a:noFill/>
+                    </a:ln>
+                  </pic:spPr>
+                </pic:pic>
+              </a:graphicData>
+            </a:graphic>
+          </wp:inline>
+        </w:drawing>
+      </w:r>
+    </w:p>
+    <w:p>
+      <w:pPr>
+        <w:ind w:firstLine="708" w:firstLineChars="0"/>
+        <w:rPr>
+          <w:rFonts w:hint="default"/>
+          <w:lang w:val="es-MX"/>
+        </w:rPr>
+      </w:pPr>
+    </w:p>
+    <w:p>
+      <w:pPr>
+        <w:rPr>
+          <w:rFonts w:hint="default"/>
+          <w:lang w:val="es-MX"/>
+        </w:rPr>
+      </w:pPr>
+      <w:r>
+        <w:rPr>
+          <w:rFonts w:hint="default"/>
+          <w:lang w:val="es-MX"/>
+        </w:rPr>
+        <w:t>Instalación de lenguaje R en mi sistema operativo</w:t>
+      </w:r>
+    </w:p>
+    <w:p>
+      <w:pPr>
+        <w:rPr>
+          <w:rFonts w:hint="default"/>
+          <w:lang w:val="es-MX"/>
+        </w:rPr>
+      </w:pPr>
+    </w:p>
+    <w:p>
+      <w:pPr>
+        <w:numPr>
+          <w:ilvl w:val="0"/>
+          <w:numId w:val="2"/>
+        </w:numPr>
+        <w:ind w:left="420" w:leftChars="0" w:hanging="420" w:firstLineChars="0"/>
+        <w:rPr>
+          <w:rFonts w:hint="default"/>
+          <w:lang w:val="es-MX"/>
+        </w:rPr>
+      </w:pPr>
+      <w:r>
+        <w:rPr>
+          <w:rFonts w:hint="default"/>
+          <w:lang w:val="es-MX"/>
+        </w:rPr>
+        <w:t>Creación de entorno virtual para R</w:t>
+      </w:r>
+    </w:p>
+    <w:p>
+      <w:pPr>
+        <w:numPr>
+          <w:numId w:val="0"/>
+        </w:numPr>
+        <w:ind w:leftChars="0"/>
+        <w:rPr>
+          <w:rFonts w:hint="default"/>
+          <w:lang w:val="es-MX"/>
+        </w:rPr>
+      </w:pPr>
+    </w:p>
+    <w:p>
+      <w:pPr>
+        <w:numPr>
+          <w:numId w:val="0"/>
+        </w:numPr>
+        <w:ind w:leftChars="0"/>
+        <w:rPr>
+          <w:rFonts w:hint="default"/>
+          <w:lang w:val="es-MX"/>
+        </w:rPr>
+      </w:pPr>
+    </w:p>
+    <w:p>
+      <w:pPr>
+        <w:rPr>
+          <w:rFonts w:hint="default"/>
+          <w:lang w:val="es-MX"/>
+        </w:rPr>
+      </w:pPr>
+    </w:p>
+    <w:p>
+      <w:pPr>
+        <w:jc w:val="center"/>
+        <w:rPr>
+          <w:rFonts w:hint="default"/>
+          <w:lang w:val="es-MX"/>
+        </w:rPr>
+      </w:pPr>
+      <w:r>
+        <w:drawing>
+          <wp:inline distT="0" distB="0" distL="114300" distR="114300">
+            <wp:extent cx="3131820" cy="2345690"/>
+            <wp:effectExtent l="0" t="0" r="7620" b="1270"/>
+            <wp:docPr id="3" name="Imagen 2"/>
+            <wp:cNvGraphicFramePr>
+              <a:graphicFrameLocks xmlns:a="http://schemas.openxmlformats.org/drawingml/2006/main" noChangeAspect="1"/>
+            </wp:cNvGraphicFramePr>
+            <a:graphic xmlns:a="http://schemas.openxmlformats.org/drawingml/2006/main">
+              <a:graphicData uri="http://schemas.openxmlformats.org/drawingml/2006/picture">
+                <pic:pic xmlns:pic="http://schemas.openxmlformats.org/drawingml/2006/picture">
+                  <pic:nvPicPr>
+                    <pic:cNvPr id="3" name="Imagen 2"/>
+                    <pic:cNvPicPr>
+                      <a:picLocks noChangeAspect="1"/>
+                    </pic:cNvPicPr>
+                  </pic:nvPicPr>
+                  <pic:blipFill>
+                    <a:blip r:embed="rId7"/>
+                    <a:stretch>
+                      <a:fillRect/>
+                    </a:stretch>
+                  </pic:blipFill>
+                  <pic:spPr>
+                    <a:xfrm>
+                      <a:off x="0" y="0"/>
+                      <a:ext cx="3131820" cy="2345690"/>
+                    </a:xfrm>
+                    <a:prstGeom prst="rect">
+                      <a:avLst/>
+                    </a:prstGeom>
+                    <a:noFill/>
+                    <a:ln>
+                      <a:noFill/>
+                    </a:ln>
+                  </pic:spPr>
+                </pic:pic>
+              </a:graphicData>
+            </a:graphic>
+          </wp:inline>
+        </w:drawing>
+      </w:r>
+    </w:p>
+    <w:p>
+      <w:pPr>
+        <w:rPr>
+          <w:rFonts w:hint="default"/>
+          <w:lang w:val="es-MX"/>
+        </w:rPr>
+      </w:pPr>
+    </w:p>
+    <w:p>
+      <w:pPr>
+        <w:rPr>
+          <w:rFonts w:hint="default"/>
+          <w:lang w:val="es-MX"/>
+        </w:rPr>
+      </w:pPr>
+      <w:r>
+        <w:rPr>
+          <w:rFonts w:hint="default"/>
+          <w:lang w:val="es-MX"/>
+        </w:rPr>
+        <w:t>Accedemos a la terminal de R ingresando en nuestra terminal ‘R’ y luego instalamos ‘renv‘ para utilizar un entorno virtual, de esta forma las dependencias que instalaremos posteriormente quedaran a nivel virtual y no a nivel de sistema operativo, esto es una buena practica para evitar conflictos de dependencias a futuro.</w:t>
+      </w:r>
+    </w:p>
+    <w:p>
+      <w:pPr>
+        <w:rPr>
+          <w:rFonts w:hint="default"/>
+          <w:lang w:val="es-MX"/>
+        </w:rPr>
+      </w:pPr>
+    </w:p>
+    <w:p>
+      <w:pPr>
+        <w:numPr>
+          <w:ilvl w:val="0"/>
+          <w:numId w:val="3"/>
+        </w:numPr>
+        <w:ind w:left="420" w:leftChars="0" w:hanging="420" w:firstLineChars="0"/>
+        <w:rPr>
+          <w:rFonts w:hint="default"/>
+          <w:lang w:val="es-MX"/>
+        </w:rPr>
+      </w:pPr>
+      <w:r>
+        <w:rPr>
+          <w:rFonts w:hint="default"/>
+          <w:lang w:val="es-MX"/>
+        </w:rPr>
+        <w:t>Preparacion de arquitectura del proyecto</w:t>
+      </w:r>
+    </w:p>
+    <w:p>
+      <w:pPr>
+        <w:numPr>
+          <w:numId w:val="0"/>
+        </w:numPr>
+        <w:rPr>
+          <w:rFonts w:hint="default"/>
+          <w:lang w:val="es-MX"/>
+        </w:rPr>
+      </w:pPr>
+      <w:r>
+        <w:drawing>
+          <wp:anchor distT="0" distB="0" distL="114935" distR="114935" simplePos="0" relativeHeight="251659264" behindDoc="0" locked="0" layoutInCell="1" allowOverlap="1">
+            <wp:simplePos x="0" y="0"/>
+            <wp:positionH relativeFrom="column">
+              <wp:posOffset>4359275</wp:posOffset>
+            </wp:positionH>
+            <wp:positionV relativeFrom="paragraph">
+              <wp:posOffset>26670</wp:posOffset>
+            </wp:positionV>
+            <wp:extent cx="946785" cy="1488440"/>
+            <wp:effectExtent l="0" t="0" r="13335" b="5080"/>
+            <wp:wrapSquare wrapText="bothSides"/>
+            <wp:docPr id="4" name="Imagen 3"/>
+            <wp:cNvGraphicFramePr>
+              <a:graphicFrameLocks xmlns:a="http://schemas.openxmlformats.org/drawingml/2006/main" noChangeAspect="1"/>
+            </wp:cNvGraphicFramePr>
+            <a:graphic xmlns:a="http://schemas.openxmlformats.org/drawingml/2006/main">
+              <a:graphicData uri="http://schemas.openxmlformats.org/drawingml/2006/picture">
+                <pic:pic xmlns:pic="http://schemas.openxmlformats.org/drawingml/2006/picture">
+                  <pic:nvPicPr>
+                    <pic:cNvPr id="4" name="Imagen 3"/>
+                    <pic:cNvPicPr>
+                      <a:picLocks noChangeAspect="1"/>
+                    </pic:cNvPicPr>
+                  </pic:nvPicPr>
+                  <pic:blipFill>
+                    <a:blip r:embed="rId8"/>
+                    <a:stretch>
+                      <a:fillRect/>
+                    </a:stretch>
+                  </pic:blipFill>
+                  <pic:spPr>
+                    <a:xfrm>
+                      <a:off x="0" y="0"/>
+                      <a:ext cx="946785" cy="1488440"/>
+                    </a:xfrm>
+                    <a:prstGeom prst="rect">
+                      <a:avLst/>
+                    </a:prstGeom>
+                    <a:noFill/>
+                    <a:ln>
+                      <a:noFill/>
+                    </a:ln>
+                  </pic:spPr>
+                </pic:pic>
+              </a:graphicData>
+            </a:graphic>
+          </wp:anchor>
+        </w:drawing>
+      </w:r>
+    </w:p>
+    <w:p>
+      <w:pPr>
+        <w:numPr>
+          <w:numId w:val="0"/>
+        </w:numPr>
+        <w:rPr>
+          <w:rFonts w:hint="default"/>
+          <w:lang w:val="es-MX"/>
+        </w:rPr>
+      </w:pPr>
+      <w:r>
+        <w:rPr>
+          <w:rFonts w:hint="default"/>
+          <w:lang w:val="es-MX"/>
+        </w:rPr>
+        <w:t>Integrar una arquitectura básica para poder trabajar en un entorno mas rápido y ordenado</w:t>
+      </w:r>
+    </w:p>
+    <w:p>
+      <w:pPr>
+        <w:numPr>
+          <w:numId w:val="0"/>
+        </w:numPr>
+        <w:rPr>
+          <w:rFonts w:hint="default"/>
+          <w:lang w:val="es-MX"/>
+        </w:rPr>
+      </w:pPr>
+      <w:r>
+        <w:rPr>
+          <w:rFonts w:hint="default"/>
+          <w:lang w:val="es-MX"/>
+        </w:rPr>
+        <w:t>Data  -&gt; Guardamos diferente tipo de fuente de información ya sean procesadas ( Procesadas por un Script en R o Python ) o crudas (Aquí guardamos el input base que nos entrego el cliente)</w:t>
+      </w:r>
+    </w:p>
+    <w:p>
+      <w:pPr>
+        <w:numPr>
+          <w:numId w:val="0"/>
+        </w:numPr>
+        <w:ind w:leftChars="0"/>
+        <w:rPr>
+          <w:rFonts w:hint="default"/>
+          <w:lang w:val="es-MX"/>
+        </w:rPr>
+      </w:pPr>
+      <w:r>
+        <w:rPr>
+          <w:rFonts w:hint="default"/>
+          <w:lang w:val="es-MX"/>
+        </w:rPr>
+        <w:t xml:space="preserve"> </w:t>
+      </w:r>
+    </w:p>
+    <w:p>
+      <w:pPr>
+        <w:rPr>
+          <w:rFonts w:hint="default"/>
+          <w:lang w:val="es-MX"/>
+        </w:rPr>
+      </w:pPr>
+      <w:r>
+        <w:rPr>
+          <w:rFonts w:hint="default"/>
+          <w:lang w:val="es-MX"/>
+        </w:rPr>
+        <w:br w:type="page"/>
+      </w:r>
+    </w:p>
+    <w:p>
+      <w:pPr>
+        <w:numPr>
+          <w:numId w:val="0"/>
+        </w:numPr>
+        <w:ind w:leftChars="0"/>
+        <w:rPr>
+          <w:rFonts w:hint="default"/>
+          <w:lang w:val="es-MX"/>
+        </w:rPr>
+      </w:pPr>
+    </w:p>
+    <w:p>
+      <w:pPr>
+        <w:numPr>
+          <w:numId w:val="0"/>
+        </w:numPr>
+        <w:rPr>
+          <w:rFonts w:hint="default"/>
+          <w:lang w:val="es-MX"/>
+        </w:rPr>
+      </w:pPr>
+    </w:p>
+    <w:p>
+      <w:pPr>
+        <w:numPr>
+          <w:ilvl w:val="0"/>
+          <w:numId w:val="3"/>
+        </w:numPr>
+        <w:ind w:left="420" w:leftChars="0" w:hanging="420" w:firstLineChars="0"/>
+        <w:rPr>
+          <w:rFonts w:hint="default"/>
+          <w:lang w:val="es-MX"/>
+        </w:rPr>
+      </w:pPr>
+      <w:r>
+        <w:rPr>
+          <w:rFonts w:hint="default"/>
+          <w:lang w:val="es-MX"/>
+        </w:rPr>
+        <w:t>Preparacion de datos</w:t>
+      </w:r>
+    </w:p>
+    <w:p>
+      <w:pPr>
+        <w:numPr>
+          <w:numId w:val="0"/>
+        </w:numPr>
+        <w:ind w:leftChars="0"/>
+        <w:rPr>
+          <w:rFonts w:hint="default"/>
+          <w:lang w:val="es-MX"/>
+        </w:rPr>
+      </w:pPr>
+    </w:p>
+    <w:p>
+      <w:pPr>
+        <w:numPr>
+          <w:ilvl w:val="1"/>
+          <w:numId w:val="2"/>
+        </w:numPr>
+        <w:ind w:left="840" w:leftChars="0" w:hanging="420" w:firstLineChars="0"/>
+        <w:rPr>
+          <w:rFonts w:hint="default"/>
+          <w:lang w:val="es-MX"/>
+        </w:rPr>
+      </w:pPr>
+      <w:r>
+        <w:rPr>
+          <w:rFonts w:hint="default"/>
+          <w:lang w:val="es-MX"/>
+        </w:rPr>
+        <w:t>Recuperar datos de base de datos (PDF)</w:t>
+      </w:r>
+    </w:p>
+    <w:p>
+      <w:pPr>
+        <w:numPr>
+          <w:numId w:val="0"/>
+        </w:numPr>
+        <w:ind w:left="420" w:leftChars="0"/>
+        <w:rPr>
+          <w:rFonts w:hint="default"/>
+          <w:lang w:val="es-MX"/>
+        </w:rPr>
+      </w:pPr>
+    </w:p>
+    <w:p>
+      <w:pPr>
+        <w:numPr>
+          <w:numId w:val="0"/>
+        </w:numPr>
+        <w:ind w:left="420" w:leftChars="0"/>
+        <w:jc w:val="center"/>
+      </w:pPr>
+      <w:r>
+        <w:drawing>
+          <wp:inline distT="0" distB="0" distL="114300" distR="114300">
+            <wp:extent cx="3019425" cy="2043430"/>
+            <wp:effectExtent l="0" t="0" r="13335" b="13970"/>
+            <wp:docPr id="5" name="Imagen 4"/>
+            <wp:cNvGraphicFramePr>
+              <a:graphicFrameLocks xmlns:a="http://schemas.openxmlformats.org/drawingml/2006/main" noChangeAspect="1"/>
+            </wp:cNvGraphicFramePr>
+            <a:graphic xmlns:a="http://schemas.openxmlformats.org/drawingml/2006/main">
+              <a:graphicData uri="http://schemas.openxmlformats.org/drawingml/2006/picture">
+                <pic:pic xmlns:pic="http://schemas.openxmlformats.org/drawingml/2006/picture">
+                  <pic:nvPicPr>
+                    <pic:cNvPr id="5" name="Imagen 4"/>
+                    <pic:cNvPicPr>
+                      <a:picLocks noChangeAspect="1"/>
+                    </pic:cNvPicPr>
+                  </pic:nvPicPr>
+                  <pic:blipFill>
+                    <a:blip r:embed="rId9"/>
+                    <a:stretch>
+                      <a:fillRect/>
+                    </a:stretch>
+                  </pic:blipFill>
+                  <pic:spPr>
+                    <a:xfrm>
+                      <a:off x="0" y="0"/>
+                      <a:ext cx="3019425" cy="2043430"/>
+                    </a:xfrm>
+                    <a:prstGeom prst="rect">
+                      <a:avLst/>
+                    </a:prstGeom>
+                    <a:noFill/>
+                    <a:ln>
+                      <a:noFill/>
+                    </a:ln>
+                  </pic:spPr>
+                </pic:pic>
+              </a:graphicData>
+            </a:graphic>
+          </wp:inline>
+        </w:drawing>
+      </w:r>
+    </w:p>
+    <w:p>
+      <w:pPr>
+        <w:numPr>
+          <w:ilvl w:val="0"/>
+          <w:numId w:val="0"/>
+        </w:numPr>
+        <w:jc w:val="both"/>
+        <w:rPr>
+          <w:rFonts w:hint="default"/>
+          <w:lang w:val="es-MX"/>
+        </w:rPr>
+      </w:pPr>
+    </w:p>
+    <w:p>
+      <w:pPr>
+        <w:numPr>
+          <w:ilvl w:val="0"/>
+          <w:numId w:val="0"/>
+        </w:numPr>
+        <w:ind w:firstLine="708" w:firstLineChars="0"/>
+        <w:jc w:val="both"/>
+        <w:rPr>
+          <w:rFonts w:hint="default"/>
+          <w:lang w:val="es-MX"/>
+        </w:rPr>
+      </w:pPr>
+      <w:r>
+        <w:rPr>
+          <w:rFonts w:hint="default"/>
+          <w:lang w:val="es-MX"/>
+        </w:rPr>
+        <w:t>En un comienzo leemos los datos del PDF usando la librería ‘pdftools’</w:t>
+      </w:r>
+    </w:p>
+    <w:p>
+      <w:pPr>
+        <w:numPr>
+          <w:numId w:val="0"/>
+        </w:numPr>
+        <w:ind w:left="420" w:leftChars="0"/>
+        <w:jc w:val="both"/>
+        <w:rPr>
+          <w:rFonts w:hint="default"/>
+          <w:lang w:val="es-MX"/>
+        </w:rPr>
+      </w:pPr>
+    </w:p>
+    <w:p>
+      <w:pPr>
+        <w:numPr>
+          <w:ilvl w:val="1"/>
+          <w:numId w:val="2"/>
+        </w:numPr>
+        <w:ind w:left="840" w:leftChars="0" w:hanging="420" w:firstLineChars="0"/>
+        <w:rPr>
+          <w:rFonts w:hint="default"/>
+          <w:lang w:val="es-MX"/>
+        </w:rPr>
+      </w:pPr>
+      <w:r>
+        <w:rPr>
+          <w:rFonts w:hint="default"/>
+          <w:lang w:val="es-MX"/>
+        </w:rPr>
+        <w:t>Limpiar los datos para procesarlos</w:t>
+      </w:r>
+    </w:p>
+    <w:p>
+      <w:pPr>
+        <w:numPr>
+          <w:numId w:val="0"/>
+        </w:numPr>
+        <w:ind w:left="420" w:leftChars="0"/>
+        <w:rPr>
+          <w:rFonts w:hint="default"/>
+          <w:lang w:val="es-MX"/>
+        </w:rPr>
+      </w:pPr>
+    </w:p>
+    <w:p>
+      <w:pPr>
+        <w:numPr>
+          <w:numId w:val="0"/>
+        </w:numPr>
+        <w:jc w:val="center"/>
+        <w:rPr>
+          <w:rFonts w:hint="default"/>
+          <w:lang w:val="es-MX"/>
+        </w:rPr>
+      </w:pPr>
+      <w:r>
+        <w:drawing>
+          <wp:inline distT="0" distB="0" distL="114300" distR="114300">
+            <wp:extent cx="2711450" cy="3094990"/>
+            <wp:effectExtent l="0" t="0" r="1270" b="13970"/>
+            <wp:docPr id="6" name="Imagen 5"/>
+            <wp:cNvGraphicFramePr>
+              <a:graphicFrameLocks xmlns:a="http://schemas.openxmlformats.org/drawingml/2006/main" noChangeAspect="1"/>
+            </wp:cNvGraphicFramePr>
+            <a:graphic xmlns:a="http://schemas.openxmlformats.org/drawingml/2006/main">
+              <a:graphicData uri="http://schemas.openxmlformats.org/drawingml/2006/picture">
+                <pic:pic xmlns:pic="http://schemas.openxmlformats.org/drawingml/2006/picture">
+                  <pic:nvPicPr>
+                    <pic:cNvPr id="6" name="Imagen 5"/>
+                    <pic:cNvPicPr>
+                      <a:picLocks noChangeAspect="1"/>
+                    </pic:cNvPicPr>
+                  </pic:nvPicPr>
+                  <pic:blipFill>
+                    <a:blip r:embed="rId10"/>
+                    <a:stretch>
+                      <a:fillRect/>
+                    </a:stretch>
+                  </pic:blipFill>
+                  <pic:spPr>
+                    <a:xfrm>
+                      <a:off x="0" y="0"/>
+                      <a:ext cx="2711450" cy="3094990"/>
+                    </a:xfrm>
+                    <a:prstGeom prst="rect">
+                      <a:avLst/>
+                    </a:prstGeom>
+                    <a:noFill/>
+                    <a:ln>
+                      <a:noFill/>
+                    </a:ln>
+                  </pic:spPr>
+                </pic:pic>
+              </a:graphicData>
+            </a:graphic>
+          </wp:inline>
+        </w:drawing>
+      </w:r>
+    </w:p>
+    <w:p>
+      <w:pPr>
+        <w:numPr>
+          <w:numId w:val="0"/>
+        </w:numPr>
+        <w:rPr>
+          <w:rFonts w:hint="default"/>
+          <w:lang w:val="es-MX"/>
+        </w:rPr>
+      </w:pPr>
+    </w:p>
+    <w:p>
+      <w:pPr>
+        <w:numPr>
+          <w:numId w:val="0"/>
+        </w:numPr>
+        <w:ind w:firstLine="708" w:firstLineChars="0"/>
+        <w:rPr>
+          <w:rFonts w:hint="default"/>
+          <w:lang w:val="es-MX"/>
+        </w:rPr>
+      </w:pPr>
+      <w:r>
+        <w:rPr>
+          <w:rFonts w:hint="default"/>
+          <w:lang w:val="es-MX"/>
+        </w:rPr>
+        <w:t xml:space="preserve">Limpiamos los datos para que tengan una estructura correcta agregando caracteres para </w:t>
+      </w:r>
+      <w:r>
+        <w:rPr>
+          <w:rFonts w:hint="default"/>
+          <w:lang w:val="es-MX"/>
+        </w:rPr>
+        <w:tab/>
+        <w:t xml:space="preserve">distinguir filas de columnas </w:t>
+      </w:r>
+    </w:p>
+    <w:p>
+      <w:pPr>
+        <w:numPr>
+          <w:numId w:val="0"/>
+        </w:numPr>
+        <w:ind w:left="420" w:leftChars="0"/>
+        <w:rPr>
+          <w:rFonts w:hint="default"/>
+          <w:lang w:val="es-MX"/>
+        </w:rPr>
+      </w:pPr>
+    </w:p>
+    <w:p>
+      <w:pPr>
+        <w:numPr>
+          <w:ilvl w:val="1"/>
+          <w:numId w:val="2"/>
+        </w:numPr>
+        <w:ind w:left="840" w:leftChars="0" w:hanging="420" w:firstLineChars="0"/>
+        <w:rPr>
+          <w:rFonts w:hint="default"/>
+          <w:lang w:val="es-MX"/>
+        </w:rPr>
+      </w:pPr>
+      <w:r>
+        <w:rPr>
+          <w:rFonts w:hint="default"/>
+          <w:lang w:val="es-MX"/>
+        </w:rPr>
+        <w:t>Guardar datos en archivo JSON</w:t>
+      </w:r>
+    </w:p>
+    <w:p>
+      <w:pPr>
+        <w:numPr>
+          <w:numId w:val="0"/>
+        </w:numPr>
+        <w:ind w:left="420" w:leftChars="0"/>
+        <w:rPr>
+          <w:rFonts w:hint="default"/>
+          <w:lang w:val="es-MX"/>
+        </w:rPr>
+      </w:pPr>
+    </w:p>
+    <w:p>
+      <w:pPr>
+        <w:numPr>
+          <w:numId w:val="0"/>
+        </w:numPr>
+        <w:ind w:left="420" w:leftChars="0"/>
+        <w:jc w:val="center"/>
+        <w:rPr>
+          <w:rFonts w:hint="default"/>
+          <w:lang w:val="es-MX"/>
+        </w:rPr>
+      </w:pPr>
+      <w:r>
+        <w:drawing>
+          <wp:inline distT="0" distB="0" distL="114300" distR="114300">
+            <wp:extent cx="2880360" cy="985520"/>
+            <wp:effectExtent l="0" t="0" r="0" b="5080"/>
+            <wp:docPr id="7" name="Imagen 6"/>
+            <wp:cNvGraphicFramePr>
+              <a:graphicFrameLocks xmlns:a="http://schemas.openxmlformats.org/drawingml/2006/main" noChangeAspect="1"/>
+            </wp:cNvGraphicFramePr>
+            <a:graphic xmlns:a="http://schemas.openxmlformats.org/drawingml/2006/main">
+              <a:graphicData uri="http://schemas.openxmlformats.org/drawingml/2006/picture">
+                <pic:pic xmlns:pic="http://schemas.openxmlformats.org/drawingml/2006/picture">
+                  <pic:nvPicPr>
+                    <pic:cNvPr id="7" name="Imagen 6"/>
+                    <pic:cNvPicPr>
+                      <a:picLocks noChangeAspect="1"/>
+                    </pic:cNvPicPr>
+                  </pic:nvPicPr>
+                  <pic:blipFill>
+                    <a:blip r:embed="rId11"/>
+                    <a:stretch>
+                      <a:fillRect/>
+                    </a:stretch>
+                  </pic:blipFill>
+                  <pic:spPr>
+                    <a:xfrm>
+                      <a:off x="0" y="0"/>
+                      <a:ext cx="2880360" cy="985520"/>
+                    </a:xfrm>
+                    <a:prstGeom prst="rect">
+                      <a:avLst/>
+                    </a:prstGeom>
+                    <a:noFill/>
+                    <a:ln>
+                      <a:noFill/>
+                    </a:ln>
+                  </pic:spPr>
+                </pic:pic>
+              </a:graphicData>
+            </a:graphic>
+          </wp:inline>
+        </w:drawing>
+      </w:r>
+    </w:p>
+    <w:p>
+      <w:pPr>
+        <w:numPr>
+          <w:ilvl w:val="0"/>
+          <w:numId w:val="4"/>
+        </w:numPr>
+        <w:tabs>
+          <w:tab w:val="clear" w:pos="420"/>
+        </w:tabs>
+        <w:ind w:left="420" w:leftChars="0" w:hanging="420" w:firstLineChars="0"/>
+        <w:rPr>
+          <w:rFonts w:hint="default"/>
+          <w:lang w:val="es-MX"/>
+        </w:rPr>
+      </w:pPr>
+      <w:r>
+        <w:rPr>
+          <w:rFonts w:hint="default"/>
+          <w:lang w:val="es-MX"/>
+        </w:rPr>
+        <w:t>Aplicar formula de regresion lineal con los datos</w:t>
+      </w:r>
+    </w:p>
+    <w:p>
+      <w:pPr>
+        <w:numPr>
+          <w:numId w:val="0"/>
+        </w:numPr>
+        <w:rPr>
+          <w:rFonts w:hint="default"/>
+          <w:lang w:val="es-MX"/>
+        </w:rPr>
+      </w:pPr>
+    </w:p>
+    <w:p>
+      <w:pPr>
+        <w:numPr>
+          <w:numId w:val="0"/>
+        </w:numPr>
+        <w:jc w:val="center"/>
+        <w:rPr>
+          <w:rFonts w:hint="default"/>
+          <w:lang w:val="es-MX"/>
+        </w:rPr>
+      </w:pPr>
+      <w:r>
+        <w:drawing>
+          <wp:inline distT="0" distB="0" distL="114300" distR="114300">
+            <wp:extent cx="4351655" cy="2814955"/>
+            <wp:effectExtent l="0" t="0" r="6985" b="4445"/>
+            <wp:docPr id="8" name="Imagen 7"/>
+            <wp:cNvGraphicFramePr>
+              <a:graphicFrameLocks xmlns:a="http://schemas.openxmlformats.org/drawingml/2006/main" noChangeAspect="1"/>
+            </wp:cNvGraphicFramePr>
+            <a:graphic xmlns:a="http://schemas.openxmlformats.org/drawingml/2006/main">
+              <a:graphicData uri="http://schemas.openxmlformats.org/drawingml/2006/picture">
+                <pic:pic xmlns:pic="http://schemas.openxmlformats.org/drawingml/2006/picture">
+                  <pic:nvPicPr>
+                    <pic:cNvPr id="8" name="Imagen 7"/>
+                    <pic:cNvPicPr>
+                      <a:picLocks noChangeAspect="1"/>
+                    </pic:cNvPicPr>
+                  </pic:nvPicPr>
+                  <pic:blipFill>
+                    <a:blip r:embed="rId12"/>
+                    <a:stretch>
+                      <a:fillRect/>
+                    </a:stretch>
+                  </pic:blipFill>
+                  <pic:spPr>
+                    <a:xfrm>
+                      <a:off x="0" y="0"/>
+                      <a:ext cx="4351655" cy="2814955"/>
+                    </a:xfrm>
+                    <a:prstGeom prst="rect">
+                      <a:avLst/>
+                    </a:prstGeom>
+                    <a:noFill/>
+                    <a:ln>
+                      <a:noFill/>
+                    </a:ln>
+                  </pic:spPr>
+                </pic:pic>
+              </a:graphicData>
+            </a:graphic>
+          </wp:inline>
+        </w:drawing>
+      </w:r>
+    </w:p>
+    <w:p>
+      <w:pPr>
+        <w:numPr>
+          <w:numId w:val="0"/>
+        </w:numPr>
+        <w:ind w:leftChars="0"/>
+        <w:rPr>
+          <w:rFonts w:hint="default"/>
+          <w:lang w:val="es-MX"/>
+        </w:rPr>
+      </w:pPr>
+    </w:p>
+    <w:p>
+      <w:pPr>
+        <w:numPr>
+          <w:numId w:val="0"/>
+        </w:numPr>
+        <w:ind w:leftChars="0"/>
+        <w:rPr>
+          <w:rFonts w:hint="default"/>
+          <w:lang w:val="es-MX"/>
+        </w:rPr>
+      </w:pPr>
+      <w:r>
+        <w:rPr>
+          <w:rFonts w:hint="default"/>
+          <w:lang w:val="es-MX"/>
+        </w:rPr>
+        <w:t>Leemos el JSON y usamos la formula de la regresion lineal para obtener una proyección de ganancias a los años 2024 a 2028, luego agregamos al JSON los datos antiguos obteniendo en df_resultado  todos los años en una variable para luego gratificarlos</w:t>
+      </w:r>
+    </w:p>
+    <w:p>
+      <w:pPr>
+        <w:numPr>
+          <w:numId w:val="0"/>
+        </w:numPr>
+        <w:ind w:leftChars="0"/>
+        <w:rPr>
+          <w:rFonts w:hint="default"/>
+          <w:lang w:val="es-MX"/>
+        </w:rPr>
+      </w:pPr>
+    </w:p>
+    <w:p>
+      <w:pPr>
+        <w:numPr>
+          <w:ilvl w:val="0"/>
+          <w:numId w:val="4"/>
+        </w:numPr>
+        <w:tabs>
+          <w:tab w:val="clear" w:pos="420"/>
+        </w:tabs>
+        <w:ind w:left="420" w:leftChars="0" w:hanging="420" w:firstLineChars="0"/>
+        <w:rPr>
+          <w:rFonts w:hint="default"/>
+          <w:lang w:val="es-MX"/>
+        </w:rPr>
+      </w:pPr>
+      <w:r>
+        <w:rPr>
+          <w:rFonts w:hint="default"/>
+          <w:lang w:val="es-MX"/>
+        </w:rPr>
+        <w:t>Creación de Gráficos mostrando los resultados</w:t>
+      </w:r>
+    </w:p>
+    <w:p>
+      <w:pPr>
+        <w:numPr>
+          <w:numId w:val="0"/>
+        </w:numPr>
+        <w:rPr>
+          <w:rFonts w:hint="default"/>
+          <w:lang w:val="es-MX"/>
+        </w:rPr>
+      </w:pPr>
+    </w:p>
+    <w:p>
+      <w:pPr>
+        <w:numPr>
+          <w:numId w:val="0"/>
+        </w:numPr>
+        <w:rPr>
+          <w:rFonts w:hint="default"/>
+          <w:lang w:val="es-MX"/>
+        </w:rPr>
+      </w:pPr>
+      <w:r>
+        <w:rPr>
+          <w:rFonts w:hint="default"/>
+          <w:lang w:val="es-MX"/>
+        </w:rPr>
+        <w:t>Hacemos 2 gráficos para poder visualizar de mejor forma las métricas ( Realizamos 5 sin embargo el código correcto y útil solo aplica a 2 gráficos )</w:t>
+      </w:r>
+    </w:p>
+    <w:p>
+      <w:pPr>
+        <w:rPr>
+          <w:rFonts w:hint="default"/>
+          <w:lang w:val="es-MX"/>
+        </w:rPr>
+      </w:pPr>
+    </w:p>
+    <w:p>
+      <w:pPr>
+        <w:jc w:val="center"/>
+        <w:rPr>
+          <w:rFonts w:hint="default"/>
+          <w:lang w:val="es-MX"/>
+        </w:rPr>
+      </w:pPr>
+      <w:r>
+        <w:drawing>
+          <wp:inline distT="0" distB="0" distL="114300" distR="114300">
+            <wp:extent cx="3935095" cy="3559175"/>
+            <wp:effectExtent l="0" t="0" r="12065" b="6985"/>
+            <wp:docPr id="9" name="Imagen 8"/>
+            <wp:cNvGraphicFramePr>
+              <a:graphicFrameLocks xmlns:a="http://schemas.openxmlformats.org/drawingml/2006/main" noChangeAspect="1"/>
+            </wp:cNvGraphicFramePr>
+            <a:graphic xmlns:a="http://schemas.openxmlformats.org/drawingml/2006/main">
+              <a:graphicData uri="http://schemas.openxmlformats.org/drawingml/2006/picture">
+                <pic:pic xmlns:pic="http://schemas.openxmlformats.org/drawingml/2006/picture">
+                  <pic:nvPicPr>
+                    <pic:cNvPr id="9" name="Imagen 8"/>
+                    <pic:cNvPicPr>
+                      <a:picLocks noChangeAspect="1"/>
+                    </pic:cNvPicPr>
+                  </pic:nvPicPr>
+                  <pic:blipFill>
+                    <a:blip r:embed="rId13"/>
+                    <a:stretch>
+                      <a:fillRect/>
+                    </a:stretch>
+                  </pic:blipFill>
+                  <pic:spPr>
+                    <a:xfrm>
+                      <a:off x="0" y="0"/>
+                      <a:ext cx="3935095" cy="3559175"/>
+                    </a:xfrm>
+                    <a:prstGeom prst="rect">
+                      <a:avLst/>
+                    </a:prstGeom>
+                    <a:noFill/>
+                    <a:ln>
+                      <a:noFill/>
+                    </a:ln>
+                  </pic:spPr>
+                </pic:pic>
+              </a:graphicData>
+            </a:graphic>
+          </wp:inline>
+        </w:drawing>
+      </w:r>
     </w:p>
     <w:p>
       <w:pPr>
@@ -639,6 +1581,223 @@
           <w:lang w:val="es-MX"/>
         </w:rPr>
       </w:pPr>
+    </w:p>
+    <w:p>
+      <w:pPr>
+        <w:jc w:val="center"/>
+        <w:rPr>
+          <w:rFonts w:hint="default"/>
+          <w:lang w:val="es-MX"/>
+        </w:rPr>
+      </w:pPr>
+      <w:r>
+        <w:rPr>
+          <w:rFonts w:hint="default"/>
+          <w:lang w:val="es-MX"/>
+        </w:rPr>
+        <w:t>Considerando los valores que nos entrego la formula de proyección en el Script realizado.</w:t>
+      </w:r>
+    </w:p>
+    <w:p>
+      <w:pPr>
+        <w:rPr>
+          <w:rFonts w:hint="default"/>
+          <w:lang w:val="es-MX"/>
+        </w:rPr>
+      </w:pPr>
+    </w:p>
+    <w:p>
+      <w:pPr>
+        <w:jc w:val="center"/>
+        <w:rPr>
+          <w:rFonts w:hint="default"/>
+          <w:lang w:val="es-MX"/>
+        </w:rPr>
+      </w:pPr>
+      <w:r>
+        <w:drawing>
+          <wp:inline distT="0" distB="0" distL="114300" distR="114300">
+            <wp:extent cx="4114800" cy="4181475"/>
+            <wp:effectExtent l="0" t="0" r="0" b="9525"/>
+            <wp:docPr id="10" name="Imagen 9"/>
+            <wp:cNvGraphicFramePr>
+              <a:graphicFrameLocks xmlns:a="http://schemas.openxmlformats.org/drawingml/2006/main" noChangeAspect="1"/>
+            </wp:cNvGraphicFramePr>
+            <a:graphic xmlns:a="http://schemas.openxmlformats.org/drawingml/2006/main">
+              <a:graphicData uri="http://schemas.openxmlformats.org/drawingml/2006/picture">
+                <pic:pic xmlns:pic="http://schemas.openxmlformats.org/drawingml/2006/picture">
+                  <pic:nvPicPr>
+                    <pic:cNvPr id="10" name="Imagen 9"/>
+                    <pic:cNvPicPr>
+                      <a:picLocks noChangeAspect="1"/>
+                    </pic:cNvPicPr>
+                  </pic:nvPicPr>
+                  <pic:blipFill>
+                    <a:blip r:embed="rId14"/>
+                    <a:stretch>
+                      <a:fillRect/>
+                    </a:stretch>
+                  </pic:blipFill>
+                  <pic:spPr>
+                    <a:xfrm>
+                      <a:off x="0" y="0"/>
+                      <a:ext cx="4114800" cy="4181475"/>
+                    </a:xfrm>
+                    <a:prstGeom prst="rect">
+                      <a:avLst/>
+                    </a:prstGeom>
+                    <a:noFill/>
+                    <a:ln>
+                      <a:noFill/>
+                    </a:ln>
+                  </pic:spPr>
+                </pic:pic>
+              </a:graphicData>
+            </a:graphic>
+          </wp:inline>
+        </w:drawing>
+      </w:r>
+    </w:p>
+    <w:p>
+      <w:pPr>
+        <w:rPr>
+          <w:rFonts w:hint="default"/>
+          <w:lang w:val="es-MX"/>
+        </w:rPr>
+      </w:pPr>
+    </w:p>
+    <w:p>
+      <w:pPr>
+        <w:jc w:val="center"/>
+        <w:rPr>
+          <w:rFonts w:hint="default"/>
+          <w:lang w:val="es-MX"/>
+        </w:rPr>
+      </w:pPr>
+      <w:r>
+        <w:rPr>
+          <w:rFonts w:hint="default"/>
+          <w:lang w:val="es-MX"/>
+        </w:rPr>
+        <w:br w:type="page"/>
+      </w:r>
+      <w:r>
+        <w:rPr>
+          <w:rFonts w:hint="default"/>
+          <w:lang w:val="es-MX"/>
+        </w:rPr>
+        <w:t>Realizamos los siguientes gráficos a partir de la información obtenida</w:t>
+      </w:r>
+    </w:p>
+    <w:p>
+      <w:pPr>
+        <w:rPr>
+          <w:rFonts w:hint="default"/>
+          <w:lang w:val="es-MX"/>
+        </w:rPr>
+      </w:pPr>
+    </w:p>
+    <w:p>
+      <w:pPr>
+        <w:rPr>
+          <w:rFonts w:hint="default"/>
+          <w:lang w:val="es-MX"/>
+        </w:rPr>
+      </w:pPr>
+      <w:r>
+        <w:drawing>
+          <wp:inline distT="0" distB="0" distL="114300" distR="114300">
+            <wp:extent cx="5268595" cy="3914775"/>
+            <wp:effectExtent l="0" t="0" r="4445" b="1905"/>
+            <wp:docPr id="11" name="Imagen 10"/>
+            <wp:cNvGraphicFramePr>
+              <a:graphicFrameLocks xmlns:a="http://schemas.openxmlformats.org/drawingml/2006/main" noChangeAspect="1"/>
+            </wp:cNvGraphicFramePr>
+            <a:graphic xmlns:a="http://schemas.openxmlformats.org/drawingml/2006/main">
+              <a:graphicData uri="http://schemas.openxmlformats.org/drawingml/2006/picture">
+                <pic:pic xmlns:pic="http://schemas.openxmlformats.org/drawingml/2006/picture">
+                  <pic:nvPicPr>
+                    <pic:cNvPr id="11" name="Imagen 10"/>
+                    <pic:cNvPicPr>
+                      <a:picLocks noChangeAspect="1"/>
+                    </pic:cNvPicPr>
+                  </pic:nvPicPr>
+                  <pic:blipFill>
+                    <a:blip r:embed="rId15"/>
+                    <a:stretch>
+                      <a:fillRect/>
+                    </a:stretch>
+                  </pic:blipFill>
+                  <pic:spPr>
+                    <a:xfrm>
+                      <a:off x="0" y="0"/>
+                      <a:ext cx="5268595" cy="3914775"/>
+                    </a:xfrm>
+                    <a:prstGeom prst="rect">
+                      <a:avLst/>
+                    </a:prstGeom>
+                    <a:noFill/>
+                    <a:ln>
+                      <a:noFill/>
+                    </a:ln>
+                  </pic:spPr>
+                </pic:pic>
+              </a:graphicData>
+            </a:graphic>
+          </wp:inline>
+        </w:drawing>
+      </w:r>
+    </w:p>
+    <w:p>
+      <w:pPr>
+        <w:rPr>
+          <w:rFonts w:hint="default"/>
+          <w:lang w:val="es-MX"/>
+        </w:rPr>
+      </w:pPr>
+      <w:r>
+        <w:drawing>
+          <wp:inline distT="0" distB="0" distL="114300" distR="114300">
+            <wp:extent cx="5269865" cy="3906520"/>
+            <wp:effectExtent l="0" t="0" r="3175" b="10160"/>
+            <wp:docPr id="12" name="Imagen 11"/>
+            <wp:cNvGraphicFramePr>
+              <a:graphicFrameLocks xmlns:a="http://schemas.openxmlformats.org/drawingml/2006/main" noChangeAspect="1"/>
+            </wp:cNvGraphicFramePr>
+            <a:graphic xmlns:a="http://schemas.openxmlformats.org/drawingml/2006/main">
+              <a:graphicData uri="http://schemas.openxmlformats.org/drawingml/2006/picture">
+                <pic:pic xmlns:pic="http://schemas.openxmlformats.org/drawingml/2006/picture">
+                  <pic:nvPicPr>
+                    <pic:cNvPr id="12" name="Imagen 11"/>
+                    <pic:cNvPicPr>
+                      <a:picLocks noChangeAspect="1"/>
+                    </pic:cNvPicPr>
+                  </pic:nvPicPr>
+                  <pic:blipFill>
+                    <a:blip r:embed="rId16"/>
+                    <a:stretch>
+                      <a:fillRect/>
+                    </a:stretch>
+                  </pic:blipFill>
+                  <pic:spPr>
+                    <a:xfrm>
+                      <a:off x="0" y="0"/>
+                      <a:ext cx="5269865" cy="3906520"/>
+                    </a:xfrm>
+                    <a:prstGeom prst="rect">
+                      <a:avLst/>
+                    </a:prstGeom>
+                    <a:noFill/>
+                    <a:ln>
+                      <a:noFill/>
+                    </a:ln>
+                  </pic:spPr>
+                </pic:pic>
+              </a:graphicData>
+            </a:graphic>
+          </wp:inline>
+        </w:drawing>
+      </w:r>
       <w:r>
         <w:rPr>
           <w:rFonts w:hint="default"/>
@@ -657,12 +1816,101 @@
           <w:lang w:val="es-MX"/>
         </w:rPr>
       </w:pPr>
+    </w:p>
+    <w:p>
+      <w:pPr>
+        <w:pStyle w:val="2"/>
+        <w:bidi w:val="0"/>
+        <w:jc w:val="center"/>
+        <w:rPr>
+          <w:rFonts w:hint="default"/>
+          <w:lang w:val="es-MX"/>
+        </w:rPr>
+      </w:pPr>
       <w:r>
         <w:rPr>
           <w:rFonts w:hint="default"/>
           <w:lang w:val="es-MX"/>
         </w:rPr>
         <w:t>Conclusiones</w:t>
+      </w:r>
+    </w:p>
+    <w:p>
+      <w:pPr>
+        <w:rPr>
+          <w:rFonts w:hint="default"/>
+          <w:lang w:val="es-MX"/>
+        </w:rPr>
+      </w:pPr>
+    </w:p>
+    <w:p>
+      <w:pPr>
+        <w:rPr>
+          <w:rFonts w:hint="default"/>
+          <w:lang w:val="es-MX"/>
+        </w:rPr>
+      </w:pPr>
+      <w:r>
+        <w:rPr>
+          <w:rFonts w:hint="default"/>
+          <w:lang w:val="es-MX"/>
+        </w:rPr>
+        <w:t>En conclusión, el análisis contable realizado proporciona una visión clara y detallada de la situación financiera de la empresa ficticia "nombre inventado por ti". A través de la revisión de los estados financieros, se pudo identificar y evaluar la situación de los activos, pasivos y el patrimonio neto de la empresa.</w:t>
+      </w:r>
+    </w:p>
+    <w:p>
+      <w:pPr>
+        <w:rPr>
+          <w:rFonts w:hint="default"/>
+          <w:lang w:val="es-MX"/>
+        </w:rPr>
+      </w:pPr>
+    </w:p>
+    <w:p>
+      <w:pPr>
+        <w:rPr>
+          <w:rFonts w:hint="default"/>
+          <w:lang w:val="es-MX"/>
+        </w:rPr>
+      </w:pPr>
+      <w:r>
+        <w:rPr>
+          <w:rFonts w:hint="default"/>
+          <w:lang w:val="es-MX"/>
+        </w:rPr>
+        <w:t>En cuanto a la proyección de ventas, se desarrolló un proceso en R para proyectar los ingresos por ventas de la empresa, utilizando técnicas de análisis de datos y modelado para obtener una proyección precisa y detallada. Este proceso involucró la preparación de los datos, el análisis de tendencias históricas, la selección y entrenamiento de un modelo de proyección, y la proyección de los ingresos por ventas futuros.</w:t>
+      </w:r>
+    </w:p>
+    <w:p>
+      <w:pPr>
+        <w:rPr>
+          <w:rFonts w:hint="default"/>
+          <w:lang w:val="es-MX"/>
+        </w:rPr>
+      </w:pPr>
+    </w:p>
+    <w:p>
+      <w:pPr>
+        <w:rPr>
+          <w:rFonts w:hint="default"/>
+          <w:lang w:val="es-MX"/>
+        </w:rPr>
+      </w:pPr>
+      <w:r>
+        <w:rPr>
+          <w:rFonts w:hint="default"/>
+          <w:lang w:val="es-MX"/>
+        </w:rPr>
+        <w:t xml:space="preserve">En resumen, este trabajo de contabilidad genérica proporcionó una visión integral de la situación </w:t>
+      </w:r>
+      <w:bookmarkStart w:id="0" w:name="_GoBack"/>
+      <w:bookmarkEnd w:id="0"/>
+      <w:r>
+        <w:rPr>
+          <w:rFonts w:hint="default"/>
+          <w:lang w:val="es-MX"/>
+        </w:rPr>
+        <w:t>financiera de la empresa "Research BIM" y sentó las bases para la toma de decisiones informadas y estratégicas en el futuro. La combinación de análisis contable y proyección de ventas brinda una perspectiva completa que puede ser de gran utilidad para la dirección y gestión de la empresa.</w:t>
       </w:r>
     </w:p>
     <w:p>
@@ -685,7 +1933,7 @@
       <w:headerReference r:id="rId3" w:type="default"/>
       <w:pgSz w:w="11906" w:h="16838"/>
       <w:pgMar w:top="1440" w:right="1800" w:bottom="1440" w:left="1800" w:header="720" w:footer="720" w:gutter="0"/>
-      <w:cols w:space="720" w:num="1"/>
+      <w:cols w:space="425" w:num="1"/>
       <w:docGrid w:linePitch="360" w:charSpace="0"/>
     </w:sectPr>
   </w:body>
@@ -696,7 +1944,7 @@
 <w:hdr xmlns:wpc="http://schemas.microsoft.com/office/word/2010/wordprocessingCanvas" xmlns:mc="http://schemas.openxmlformats.org/markup-compatibility/2006" xmlns:o="urn:schemas-microsoft-com:office:office" xmlns:r="http://schemas.openxmlformats.org/officeDocument/2006/relationships" xmlns:m="http://schemas.openxmlformats.org/officeDocument/2006/math" xmlns:v="urn:schemas-microsoft-com:vml" xmlns:wp14="http://schemas.microsoft.com/office/word/2010/wordprocessingDrawing" xmlns:wp="http://schemas.openxmlformats.org/drawingml/2006/wordprocessingDrawing" xmlns:w10="urn:schemas-microsoft-com:office:word" xmlns:w="http://schemas.openxmlformats.org/wordprocessingml/2006/main" xmlns:w14="http://schemas.microsoft.com/office/word/2010/wordml" xmlns:w15="http://schemas.microsoft.com/office/word/2012/wordml" xmlns:wpg="http://schemas.microsoft.com/office/word/2010/wordprocessingGroup" xmlns:wpi="http://schemas.microsoft.com/office/word/2010/wordprocessingInk" xmlns:wne="http://schemas.microsoft.com/office/word/2006/wordml" xmlns:wps="http://schemas.microsoft.com/office/word/2010/wordprocessingShape" xmlns:wpsCustomData="http://www.wps.cn/officeDocument/2013/wpsCustomData" mc:Ignorable="w14 w15 wp14">
   <w:p>
     <w:pPr>
-      <w:pStyle w:val="7"/>
+      <w:pStyle w:val="8"/>
       <w:tabs>
         <w:tab w:val="center" w:pos="3800"/>
         <w:tab w:val="clear" w:pos="4153"/>
@@ -704,7 +1952,7 @@
     </w:pPr>
     <w:r>
       <w:drawing>
-        <wp:anchor distT="0" distB="0" distL="114300" distR="114300" simplePos="0" relativeHeight="251659264" behindDoc="1" locked="0" layoutInCell="1" allowOverlap="1">
+        <wp:anchor distT="0" distB="0" distL="114300" distR="114300" simplePos="0" relativeHeight="251660288" behindDoc="1" locked="0" layoutInCell="1" allowOverlap="1">
           <wp:simplePos x="0" y="0"/>
           <wp:positionH relativeFrom="column">
             <wp:posOffset>-281940</wp:posOffset>
@@ -761,6 +2009,343 @@
 </w:hdr>
 </file>
 
+<file path=word/numbering.xml><?xml version="1.0" encoding="utf-8"?>
+<w:numbering xmlns:wpc="http://schemas.microsoft.com/office/word/2010/wordprocessingCanvas" xmlns:mc="http://schemas.openxmlformats.org/markup-compatibility/2006" xmlns:o="urn:schemas-microsoft-com:office:office" xmlns:r="http://schemas.openxmlformats.org/officeDocument/2006/relationships" xmlns:m="http://schemas.openxmlformats.org/officeDocument/2006/math" xmlns:v="urn:schemas-microsoft-com:vml" xmlns:wp14="http://schemas.microsoft.com/office/word/2010/wordprocessingDrawing" xmlns:wp="http://schemas.openxmlformats.org/drawingml/2006/wordprocessingDrawing" xmlns:w10="urn:schemas-microsoft-com:office:word" xmlns:w="http://schemas.openxmlformats.org/wordprocessingml/2006/main" xmlns:w14="http://schemas.microsoft.com/office/word/2010/wordml" xmlns:wpg="http://schemas.microsoft.com/office/word/2010/wordprocessingGroup" xmlns:wpi="http://schemas.microsoft.com/office/word/2010/wordprocessingInk" xmlns:wne="http://schemas.microsoft.com/office/word/2006/wordml" xmlns:wps="http://schemas.microsoft.com/office/word/2010/wordprocessingShape" xmlns:wpsCustomData="http://www.wps.cn/officeDocument/2013/wpsCustomData" mc:Ignorable="w14 wp14">
+  <w:abstractNum w:abstractNumId="0">
+    <w:nsid w:val="A990495B"/>
+    <w:multiLevelType w:val="multilevel"/>
+    <w:tmpl w:val="A990495B"/>
+    <w:lvl w:ilvl="0" w:tentative="0">
+      <w:start w:val="1"/>
+      <w:numFmt w:val="bullet"/>
+      <w:lvlText w:val=""/>
+      <w:lvlJc w:val="left"/>
+      <w:pPr>
+        <w:tabs>
+          <w:tab w:val="left" w:pos="420"/>
+        </w:tabs>
+        <w:ind w:left="420" w:leftChars="0" w:hanging="420" w:firstLineChars="0"/>
+      </w:pPr>
+      <w:rPr>
+        <w:rFonts w:hint="default" w:ascii="Wingdings" w:hAnsi="Wingdings"/>
+      </w:rPr>
+    </w:lvl>
+    <w:lvl w:ilvl="1" w:tentative="0">
+      <w:start w:val="1"/>
+      <w:numFmt w:val="bullet"/>
+      <w:lvlText w:val=""/>
+      <w:lvlJc w:val="left"/>
+      <w:pPr>
+        <w:tabs>
+          <w:tab w:val="left" w:pos="840"/>
+        </w:tabs>
+        <w:ind w:left="840" w:leftChars="0" w:hanging="420" w:firstLineChars="0"/>
+      </w:pPr>
+      <w:rPr>
+        <w:rFonts w:hint="default" w:ascii="Wingdings" w:hAnsi="Wingdings"/>
+      </w:rPr>
+    </w:lvl>
+    <w:lvl w:ilvl="2" w:tentative="0">
+      <w:start w:val="1"/>
+      <w:numFmt w:val="bullet"/>
+      <w:lvlText w:val=""/>
+      <w:lvlJc w:val="left"/>
+      <w:pPr>
+        <w:tabs>
+          <w:tab w:val="left" w:pos="1260"/>
+        </w:tabs>
+        <w:ind w:left="1260" w:leftChars="0" w:hanging="420" w:firstLineChars="0"/>
+      </w:pPr>
+      <w:rPr>
+        <w:rFonts w:hint="default" w:ascii="Wingdings" w:hAnsi="Wingdings"/>
+      </w:rPr>
+    </w:lvl>
+    <w:lvl w:ilvl="3" w:tentative="0">
+      <w:start w:val="1"/>
+      <w:numFmt w:val="bullet"/>
+      <w:lvlText w:val=""/>
+      <w:lvlJc w:val="left"/>
+      <w:pPr>
+        <w:tabs>
+          <w:tab w:val="left" w:pos="1680"/>
+        </w:tabs>
+        <w:ind w:left="1680" w:leftChars="0" w:hanging="420" w:firstLineChars="0"/>
+      </w:pPr>
+      <w:rPr>
+        <w:rFonts w:hint="default" w:ascii="Wingdings" w:hAnsi="Wingdings"/>
+      </w:rPr>
+    </w:lvl>
+    <w:lvl w:ilvl="4" w:tentative="0">
+      <w:start w:val="1"/>
+      <w:numFmt w:val="bullet"/>
+      <w:lvlText w:val=""/>
+      <w:lvlJc w:val="left"/>
+      <w:pPr>
+        <w:tabs>
+          <w:tab w:val="left" w:pos="2100"/>
+        </w:tabs>
+        <w:ind w:left="2100" w:leftChars="0" w:hanging="420" w:firstLineChars="0"/>
+      </w:pPr>
+      <w:rPr>
+        <w:rFonts w:hint="default" w:ascii="Wingdings" w:hAnsi="Wingdings"/>
+      </w:rPr>
+    </w:lvl>
+    <w:lvl w:ilvl="5" w:tentative="0">
+      <w:start w:val="1"/>
+      <w:numFmt w:val="bullet"/>
+      <w:lvlText w:val=""/>
+      <w:lvlJc w:val="left"/>
+      <w:pPr>
+        <w:tabs>
+          <w:tab w:val="left" w:pos="2520"/>
+        </w:tabs>
+        <w:ind w:left="2520" w:leftChars="0" w:hanging="420" w:firstLineChars="0"/>
+      </w:pPr>
+      <w:rPr>
+        <w:rFonts w:hint="default" w:ascii="Wingdings" w:hAnsi="Wingdings"/>
+      </w:rPr>
+    </w:lvl>
+    <w:lvl w:ilvl="6" w:tentative="0">
+      <w:start w:val="1"/>
+      <w:numFmt w:val="bullet"/>
+      <w:lvlText w:val=""/>
+      <w:lvlJc w:val="left"/>
+      <w:pPr>
+        <w:tabs>
+          <w:tab w:val="left" w:pos="2940"/>
+        </w:tabs>
+        <w:ind w:left="2940" w:leftChars="0" w:hanging="420" w:firstLineChars="0"/>
+      </w:pPr>
+      <w:rPr>
+        <w:rFonts w:hint="default" w:ascii="Wingdings" w:hAnsi="Wingdings"/>
+      </w:rPr>
+    </w:lvl>
+    <w:lvl w:ilvl="7" w:tentative="0">
+      <w:start w:val="1"/>
+      <w:numFmt w:val="bullet"/>
+      <w:lvlText w:val=""/>
+      <w:lvlJc w:val="left"/>
+      <w:pPr>
+        <w:tabs>
+          <w:tab w:val="left" w:pos="3360"/>
+        </w:tabs>
+        <w:ind w:left="3360" w:leftChars="0" w:hanging="420" w:firstLineChars="0"/>
+      </w:pPr>
+      <w:rPr>
+        <w:rFonts w:hint="default" w:ascii="Wingdings" w:hAnsi="Wingdings"/>
+      </w:rPr>
+    </w:lvl>
+    <w:lvl w:ilvl="8" w:tentative="0">
+      <w:start w:val="1"/>
+      <w:numFmt w:val="bullet"/>
+      <w:lvlText w:val=""/>
+      <w:lvlJc w:val="left"/>
+      <w:pPr>
+        <w:tabs>
+          <w:tab w:val="left" w:pos="3780"/>
+        </w:tabs>
+        <w:ind w:left="3780" w:leftChars="0" w:hanging="420" w:firstLineChars="0"/>
+      </w:pPr>
+      <w:rPr>
+        <w:rFonts w:hint="default" w:ascii="Wingdings" w:hAnsi="Wingdings"/>
+      </w:rPr>
+    </w:lvl>
+  </w:abstractNum>
+  <w:abstractNum w:abstractNumId="1">
+    <w:nsid w:val="AD857C80"/>
+    <w:multiLevelType w:val="multilevel"/>
+    <w:tmpl w:val="AD857C80"/>
+    <w:lvl w:ilvl="0" w:tentative="0">
+      <w:start w:val="1"/>
+      <w:numFmt w:val="bullet"/>
+      <w:lvlText w:val=""/>
+      <w:lvlJc w:val="left"/>
+      <w:pPr>
+        <w:tabs>
+          <w:tab w:val="left" w:pos="420"/>
+        </w:tabs>
+        <w:ind w:left="420" w:leftChars="0" w:hanging="420" w:firstLineChars="0"/>
+      </w:pPr>
+      <w:rPr>
+        <w:rFonts w:hint="default" w:ascii="Wingdings" w:hAnsi="Wingdings"/>
+      </w:rPr>
+    </w:lvl>
+    <w:lvl w:ilvl="1" w:tentative="0">
+      <w:start w:val="1"/>
+      <w:numFmt w:val="bullet"/>
+      <w:lvlText w:val=""/>
+      <w:lvlJc w:val="left"/>
+      <w:pPr>
+        <w:tabs>
+          <w:tab w:val="left" w:pos="840"/>
+        </w:tabs>
+        <w:ind w:left="840" w:leftChars="0" w:hanging="420" w:firstLineChars="0"/>
+      </w:pPr>
+      <w:rPr>
+        <w:rFonts w:hint="default" w:ascii="Wingdings" w:hAnsi="Wingdings"/>
+      </w:rPr>
+    </w:lvl>
+    <w:lvl w:ilvl="2" w:tentative="0">
+      <w:start w:val="1"/>
+      <w:numFmt w:val="bullet"/>
+      <w:lvlText w:val=""/>
+      <w:lvlJc w:val="left"/>
+      <w:pPr>
+        <w:tabs>
+          <w:tab w:val="left" w:pos="1260"/>
+        </w:tabs>
+        <w:ind w:left="1260" w:leftChars="0" w:hanging="420" w:firstLineChars="0"/>
+      </w:pPr>
+      <w:rPr>
+        <w:rFonts w:hint="default" w:ascii="Wingdings" w:hAnsi="Wingdings"/>
+      </w:rPr>
+    </w:lvl>
+    <w:lvl w:ilvl="3" w:tentative="0">
+      <w:start w:val="1"/>
+      <w:numFmt w:val="bullet"/>
+      <w:lvlText w:val=""/>
+      <w:lvlJc w:val="left"/>
+      <w:pPr>
+        <w:tabs>
+          <w:tab w:val="left" w:pos="1680"/>
+        </w:tabs>
+        <w:ind w:left="1680" w:leftChars="0" w:hanging="420" w:firstLineChars="0"/>
+      </w:pPr>
+      <w:rPr>
+        <w:rFonts w:hint="default" w:ascii="Wingdings" w:hAnsi="Wingdings"/>
+      </w:rPr>
+    </w:lvl>
+    <w:lvl w:ilvl="4" w:tentative="0">
+      <w:start w:val="1"/>
+      <w:numFmt w:val="bullet"/>
+      <w:lvlText w:val=""/>
+      <w:lvlJc w:val="left"/>
+      <w:pPr>
+        <w:tabs>
+          <w:tab w:val="left" w:pos="2100"/>
+        </w:tabs>
+        <w:ind w:left="2100" w:leftChars="0" w:hanging="420" w:firstLineChars="0"/>
+      </w:pPr>
+      <w:rPr>
+        <w:rFonts w:hint="default" w:ascii="Wingdings" w:hAnsi="Wingdings"/>
+      </w:rPr>
+    </w:lvl>
+    <w:lvl w:ilvl="5" w:tentative="0">
+      <w:start w:val="1"/>
+      <w:numFmt w:val="bullet"/>
+      <w:lvlText w:val=""/>
+      <w:lvlJc w:val="left"/>
+      <w:pPr>
+        <w:tabs>
+          <w:tab w:val="left" w:pos="2520"/>
+        </w:tabs>
+        <w:ind w:left="2520" w:leftChars="0" w:hanging="420" w:firstLineChars="0"/>
+      </w:pPr>
+      <w:rPr>
+        <w:rFonts w:hint="default" w:ascii="Wingdings" w:hAnsi="Wingdings"/>
+      </w:rPr>
+    </w:lvl>
+    <w:lvl w:ilvl="6" w:tentative="0">
+      <w:start w:val="1"/>
+      <w:numFmt w:val="bullet"/>
+      <w:lvlText w:val=""/>
+      <w:lvlJc w:val="left"/>
+      <w:pPr>
+        <w:tabs>
+          <w:tab w:val="left" w:pos="2940"/>
+        </w:tabs>
+        <w:ind w:left="2940" w:leftChars="0" w:hanging="420" w:firstLineChars="0"/>
+      </w:pPr>
+      <w:rPr>
+        <w:rFonts w:hint="default" w:ascii="Wingdings" w:hAnsi="Wingdings"/>
+      </w:rPr>
+    </w:lvl>
+    <w:lvl w:ilvl="7" w:tentative="0">
+      <w:start w:val="1"/>
+      <w:numFmt w:val="bullet"/>
+      <w:lvlText w:val=""/>
+      <w:lvlJc w:val="left"/>
+      <w:pPr>
+        <w:tabs>
+          <w:tab w:val="left" w:pos="3360"/>
+        </w:tabs>
+        <w:ind w:left="3360" w:leftChars="0" w:hanging="420" w:firstLineChars="0"/>
+      </w:pPr>
+      <w:rPr>
+        <w:rFonts w:hint="default" w:ascii="Wingdings" w:hAnsi="Wingdings"/>
+      </w:rPr>
+    </w:lvl>
+    <w:lvl w:ilvl="8" w:tentative="0">
+      <w:start w:val="1"/>
+      <w:numFmt w:val="bullet"/>
+      <w:lvlText w:val=""/>
+      <w:lvlJc w:val="left"/>
+      <w:pPr>
+        <w:tabs>
+          <w:tab w:val="left" w:pos="3780"/>
+        </w:tabs>
+        <w:ind w:left="3780" w:leftChars="0" w:hanging="420" w:firstLineChars="0"/>
+      </w:pPr>
+      <w:rPr>
+        <w:rFonts w:hint="default" w:ascii="Wingdings" w:hAnsi="Wingdings"/>
+      </w:rPr>
+    </w:lvl>
+  </w:abstractNum>
+  <w:abstractNum w:abstractNumId="2">
+    <w:nsid w:val="AEBB90BA"/>
+    <w:multiLevelType w:val="singleLevel"/>
+    <w:tmpl w:val="AEBB90BA"/>
+    <w:lvl w:ilvl="0" w:tentative="0">
+      <w:start w:val="1"/>
+      <w:numFmt w:val="bullet"/>
+      <w:lvlText w:val=""/>
+      <w:lvlJc w:val="left"/>
+      <w:pPr>
+        <w:tabs>
+          <w:tab w:val="left" w:pos="420"/>
+        </w:tabs>
+        <w:ind w:left="420" w:leftChars="0" w:hanging="420" w:firstLineChars="0"/>
+      </w:pPr>
+      <w:rPr>
+        <w:rFonts w:hint="default" w:ascii="Wingdings" w:hAnsi="Wingdings"/>
+      </w:rPr>
+    </w:lvl>
+  </w:abstractNum>
+  <w:abstractNum w:abstractNumId="3">
+    <w:nsid w:val="AFD79FB6"/>
+    <w:multiLevelType w:val="singleLevel"/>
+    <w:tmpl w:val="AFD79FB6"/>
+    <w:lvl w:ilvl="0" w:tentative="0">
+      <w:start w:val="1"/>
+      <w:numFmt w:val="bullet"/>
+      <w:lvlText w:val=""/>
+      <w:lvlJc w:val="left"/>
+      <w:pPr>
+        <w:tabs>
+          <w:tab w:val="left" w:pos="420"/>
+        </w:tabs>
+        <w:ind w:left="420" w:leftChars="0" w:hanging="420" w:firstLineChars="0"/>
+      </w:pPr>
+      <w:rPr>
+        <w:rFonts w:hint="default" w:ascii="Wingdings" w:hAnsi="Wingdings"/>
+      </w:rPr>
+    </w:lvl>
+  </w:abstractNum>
+  <w:num w:numId="1">
+    <w:abstractNumId w:val="3"/>
+  </w:num>
+  <w:num w:numId="2">
+    <w:abstractNumId w:val="1"/>
+  </w:num>
+  <w:num w:numId="3">
+    <w:abstractNumId w:val="0"/>
+  </w:num>
+  <w:num w:numId="4">
+    <w:abstractNumId w:val="2"/>
+  </w:num>
+</w:numbering>
+</file>
+
 <file path=word/styles.xml><?xml version="1.0" encoding="utf-8"?>
 <w:styles xmlns:mc="http://schemas.openxmlformats.org/markup-compatibility/2006" xmlns:o="urn:schemas-microsoft-com:office:office" xmlns:r="http://schemas.openxmlformats.org/officeDocument/2006/relationships" xmlns:m="http://schemas.openxmlformats.org/officeDocument/2006/math" xmlns:v="urn:schemas-microsoft-com:vml" xmlns:w="http://schemas.openxmlformats.org/wordprocessingml/2006/main" xmlns:w14="http://schemas.microsoft.com/office/word/2010/wordml" xmlns:w10="urn:schemas-microsoft-com:office:word" xmlns:sl="http://schemas.openxmlformats.org/schemaLibrary/2006/main" xmlns:wpsCustomData="http://www.wps.cn/officeDocument/2013/wpsCustomData" mc:Ignorable="w14">
   <w:docDefaults>
@@ -777,7 +2362,7 @@
     <w:lsdException w:qFormat="1" w:uiPriority="0" w:semiHidden="0" w:name="heading 2"/>
     <w:lsdException w:qFormat="1" w:uiPriority="0" w:name="heading 3"/>
     <w:lsdException w:qFormat="1" w:uiPriority="0" w:semiHidden="0" w:name="heading 4"/>
-    <w:lsdException w:qFormat="1" w:uiPriority="0" w:name="heading 5"/>
+    <w:lsdException w:qFormat="1" w:uiPriority="0" w:semiHidden="0" w:name="heading 5"/>
     <w:lsdException w:qFormat="1" w:uiPriority="0" w:name="heading 6"/>
     <w:lsdException w:qFormat="1" w:uiPriority="0" w:name="heading 7"/>
     <w:lsdException w:qFormat="1" w:uiPriority="0" w:name="heading 8"/>
@@ -1004,12 +2589,36 @@
       <w:lang w:val="es-ES"/>
     </w:rPr>
   </w:style>
-  <w:style w:type="character" w:default="1" w:styleId="5">
+  <w:style w:type="paragraph" w:styleId="5">
+    <w:name w:val="heading 5"/>
+    <w:basedOn w:val="1"/>
+    <w:next w:val="1"/>
+    <w:unhideWhenUsed/>
+    <w:qFormat/>
+    <w:uiPriority w:val="0"/>
+    <w:pPr>
+      <w:widowControl/>
+      <w:spacing w:before="240" w:after="60"/>
+      <w:jc w:val="left"/>
+      <w:outlineLvl w:val="4"/>
+    </w:pPr>
+    <w:rPr>
+      <w:b/>
+      <w:bCs/>
+      <w:i/>
+      <w:iCs/>
+      <w:kern w:val="0"/>
+      <w:sz w:val="26"/>
+      <w:szCs w:val="26"/>
+      <w:lang w:val="es-ES"/>
+    </w:rPr>
+  </w:style>
+  <w:style w:type="character" w:default="1" w:styleId="6">
     <w:name w:val="Default Paragraph Font"/>
     <w:semiHidden/>
     <w:uiPriority w:val="0"/>
   </w:style>
-  <w:style w:type="table" w:default="1" w:styleId="6">
+  <w:style w:type="table" w:default="1" w:styleId="7">
     <w:name w:val="Normal Table"/>
     <w:semiHidden/>
     <w:qFormat/>
@@ -1023,7 +2632,7 @@
       </w:tblCellMar>
     </w:tblPr>
   </w:style>
-  <w:style w:type="paragraph" w:styleId="7">
+  <w:style w:type="paragraph" w:styleId="8">
     <w:name w:val="header"/>
     <w:basedOn w:val="1"/>
     <w:uiPriority w:val="0"/>
@@ -1034,7 +2643,7 @@
       </w:tabs>
     </w:pPr>
   </w:style>
-  <w:style w:type="paragraph" w:styleId="8">
+  <w:style w:type="paragraph" w:styleId="9">
     <w:name w:val="footer"/>
     <w:basedOn w:val="1"/>
     <w:uiPriority w:val="0"/>

</xml_diff>